<commit_message>
Added info about mapping UserID from Biometric DB to the other
</commit_message>
<xml_diff>
--- a/Power Biometric/Power Biometric/Documentation_and_Usage.docx
+++ b/Power Biometric/Power Biometric/Documentation_and_Usage.docx
@@ -598,14 +598,18 @@
     </w:p>
     <w:p>
       <w:pPr>
-        <w:pStyle w:val="NoSpacing"/>
-      </w:pPr>
-    </w:p>
-    <w:p>
-      <w:pPr>
-        <w:rPr>
-          <w:rFonts w:ascii="Consolas" w:hAnsi="Consolas"/>
-          <w:b/>
+        <w:rPr>
+          <w:rFonts w:ascii="Consolas" w:hAnsi="Consolas"/>
+          <w:b/>
+          <w:sz w:val="19"/>
+          <w:szCs w:val="19"/>
+        </w:rPr>
+      </w:pPr>
+    </w:p>
+    <w:p>
+      <w:pPr>
+        <w:rPr>
+          <w:rFonts w:ascii="Consolas" w:hAnsi="Consolas"/>
           <w:sz w:val="19"/>
           <w:szCs w:val="19"/>
         </w:rPr>
@@ -625,7 +629,384 @@
           <w:sz w:val="19"/>
           <w:szCs w:val="19"/>
         </w:rPr>
-        <w:t>The token inserted in the token column above is replaced with the default token value in the ‘Config.txt’ file</w:t>
+        <w:t>Mapping of ‘</w:t>
+      </w:r>
+      <w:proofErr w:type="spellStart"/>
+      <w:r>
+        <w:rPr>
+          <w:rFonts w:ascii="Consolas" w:hAnsi="Consolas"/>
+          <w:sz w:val="19"/>
+          <w:szCs w:val="19"/>
+        </w:rPr>
+        <w:t>UserID</w:t>
+      </w:r>
+      <w:proofErr w:type="spellEnd"/>
+      <w:r>
+        <w:rPr>
+          <w:rFonts w:ascii="Consolas" w:hAnsi="Consolas"/>
+          <w:sz w:val="19"/>
+          <w:szCs w:val="19"/>
+        </w:rPr>
+        <w:t xml:space="preserve">’ values from the Biometrics data table to the database where the attendance data is moved to must be done. </w:t>
+      </w:r>
+      <w:r>
+        <w:rPr>
+          <w:rFonts w:ascii="Consolas" w:hAnsi="Consolas"/>
+          <w:sz w:val="19"/>
+          <w:szCs w:val="19"/>
+        </w:rPr>
+        <w:t>This can be done manually without using queries.</w:t>
+      </w:r>
+    </w:p>
+    <w:p>
+      <w:pPr>
+        <w:pStyle w:val="NoSpacing"/>
+        <w:rPr>
+          <w:rFonts w:ascii="Consolas" w:hAnsi="Consolas"/>
+          <w:sz w:val="19"/>
+          <w:szCs w:val="19"/>
+        </w:rPr>
+      </w:pPr>
+      <w:r>
+        <w:rPr>
+          <w:rFonts w:ascii="Consolas" w:hAnsi="Consolas"/>
+          <w:sz w:val="19"/>
+          <w:szCs w:val="19"/>
+        </w:rPr>
+        <w:t>In this case the other database is ‘</w:t>
+      </w:r>
+      <w:proofErr w:type="spellStart"/>
+      <w:r>
+        <w:rPr>
+          <w:rFonts w:ascii="Consolas" w:hAnsi="Consolas"/>
+          <w:sz w:val="19"/>
+          <w:szCs w:val="19"/>
+        </w:rPr>
+        <w:t>EnterpriseBase</w:t>
+      </w:r>
+      <w:proofErr w:type="spellEnd"/>
+      <w:r>
+        <w:rPr>
+          <w:rFonts w:ascii="Consolas" w:hAnsi="Consolas"/>
+          <w:sz w:val="19"/>
+          <w:szCs w:val="19"/>
+        </w:rPr>
+        <w:t>’</w:t>
+      </w:r>
+      <w:r>
+        <w:rPr>
+          <w:rFonts w:ascii="Consolas" w:hAnsi="Consolas"/>
+          <w:sz w:val="19"/>
+          <w:szCs w:val="19"/>
+        </w:rPr>
+        <w:t>. Here:</w:t>
+      </w:r>
+    </w:p>
+    <w:p>
+      <w:pPr>
+        <w:pStyle w:val="NoSpacing"/>
+        <w:numPr>
+          <w:ilvl w:val="0"/>
+          <w:numId w:val="3"/>
+        </w:numPr>
+        <w:rPr>
+          <w:rFonts w:ascii="Consolas" w:hAnsi="Consolas"/>
+          <w:sz w:val="19"/>
+          <w:szCs w:val="19"/>
+        </w:rPr>
+      </w:pPr>
+      <w:r>
+        <w:rPr>
+          <w:rFonts w:ascii="Consolas" w:hAnsi="Consolas"/>
+          <w:sz w:val="19"/>
+          <w:szCs w:val="19"/>
+        </w:rPr>
+        <w:t>A table known as ‘</w:t>
+      </w:r>
+      <w:proofErr w:type="spellStart"/>
+      <w:r>
+        <w:rPr>
+          <w:rFonts w:ascii="Consolas" w:hAnsi="Consolas"/>
+          <w:sz w:val="19"/>
+          <w:szCs w:val="19"/>
+        </w:rPr>
+        <w:t>PayrollEmployees</w:t>
+      </w:r>
+      <w:proofErr w:type="spellEnd"/>
+      <w:r>
+        <w:rPr>
+          <w:rFonts w:ascii="Consolas" w:hAnsi="Consolas"/>
+          <w:sz w:val="19"/>
+          <w:szCs w:val="19"/>
+        </w:rPr>
+        <w:t>’ should be edited manually.</w:t>
+      </w:r>
+    </w:p>
+    <w:p>
+      <w:pPr>
+        <w:pStyle w:val="NoSpacing"/>
+        <w:numPr>
+          <w:ilvl w:val="0"/>
+          <w:numId w:val="3"/>
+        </w:numPr>
+        <w:rPr>
+          <w:rFonts w:ascii="Consolas" w:hAnsi="Consolas"/>
+          <w:sz w:val="19"/>
+          <w:szCs w:val="19"/>
+        </w:rPr>
+      </w:pPr>
+      <w:r>
+        <w:rPr>
+          <w:rFonts w:ascii="Consolas" w:hAnsi="Consolas"/>
+          <w:sz w:val="19"/>
+          <w:szCs w:val="19"/>
+        </w:rPr>
+        <w:t>If column name ‘</w:t>
+      </w:r>
+      <w:proofErr w:type="spellStart"/>
+      <w:r>
+        <w:rPr>
+          <w:rFonts w:ascii="Consolas" w:hAnsi="Consolas"/>
+          <w:sz w:val="19"/>
+          <w:szCs w:val="19"/>
+        </w:rPr>
+        <w:t>EmployeeBiometricID</w:t>
+      </w:r>
+      <w:proofErr w:type="spellEnd"/>
+      <w:r>
+        <w:rPr>
+          <w:rFonts w:ascii="Consolas" w:hAnsi="Consolas"/>
+          <w:sz w:val="19"/>
+          <w:szCs w:val="19"/>
+        </w:rPr>
+        <w:t xml:space="preserve">’ is not included, </w:t>
+      </w:r>
+      <w:proofErr w:type="gramStart"/>
+      <w:r>
+        <w:rPr>
+          <w:rFonts w:ascii="Consolas" w:hAnsi="Consolas"/>
+          <w:sz w:val="19"/>
+          <w:szCs w:val="19"/>
+        </w:rPr>
+        <w:t>Create</w:t>
+      </w:r>
+      <w:proofErr w:type="gramEnd"/>
+      <w:r>
+        <w:rPr>
+          <w:rFonts w:ascii="Consolas" w:hAnsi="Consolas"/>
+          <w:sz w:val="19"/>
+          <w:szCs w:val="19"/>
+        </w:rPr>
+        <w:t xml:space="preserve"> one. This is the column where the </w:t>
+      </w:r>
+      <w:r>
+        <w:rPr>
+          <w:rFonts w:ascii="Consolas" w:hAnsi="Consolas"/>
+          <w:sz w:val="19"/>
+          <w:szCs w:val="19"/>
+        </w:rPr>
+        <w:t>‘</w:t>
+      </w:r>
+      <w:proofErr w:type="spellStart"/>
+      <w:r>
+        <w:rPr>
+          <w:rFonts w:ascii="Consolas" w:hAnsi="Consolas"/>
+          <w:sz w:val="19"/>
+          <w:szCs w:val="19"/>
+        </w:rPr>
+        <w:t>userID</w:t>
+      </w:r>
+      <w:proofErr w:type="spellEnd"/>
+      <w:r>
+        <w:rPr>
+          <w:rFonts w:ascii="Consolas" w:hAnsi="Consolas"/>
+          <w:sz w:val="19"/>
+          <w:szCs w:val="19"/>
+        </w:rPr>
+        <w:t>’</w:t>
+      </w:r>
+      <w:r>
+        <w:rPr>
+          <w:rFonts w:ascii="Consolas" w:hAnsi="Consolas"/>
+          <w:sz w:val="19"/>
+          <w:szCs w:val="19"/>
+        </w:rPr>
+        <w:t xml:space="preserve"> from the Biometric database</w:t>
+      </w:r>
+      <w:r>
+        <w:rPr>
+          <w:rFonts w:ascii="Consolas" w:hAnsi="Consolas"/>
+          <w:sz w:val="19"/>
+          <w:szCs w:val="19"/>
+        </w:rPr>
+        <w:t xml:space="preserve"> is linked to.</w:t>
+      </w:r>
+    </w:p>
+    <w:p>
+      <w:pPr>
+        <w:pStyle w:val="NoSpacing"/>
+        <w:numPr>
+          <w:ilvl w:val="0"/>
+          <w:numId w:val="3"/>
+        </w:numPr>
+        <w:rPr>
+          <w:rFonts w:ascii="Consolas" w:hAnsi="Consolas"/>
+          <w:sz w:val="19"/>
+          <w:szCs w:val="19"/>
+        </w:rPr>
+      </w:pPr>
+      <w:r>
+        <w:rPr>
+          <w:rFonts w:ascii="Consolas" w:hAnsi="Consolas"/>
+          <w:sz w:val="19"/>
+          <w:szCs w:val="19"/>
+        </w:rPr>
+        <w:t xml:space="preserve">Add the </w:t>
+      </w:r>
+      <w:proofErr w:type="spellStart"/>
+      <w:r>
+        <w:rPr>
+          <w:rFonts w:ascii="Consolas" w:hAnsi="Consolas"/>
+          <w:sz w:val="19"/>
+          <w:szCs w:val="19"/>
+        </w:rPr>
+        <w:t>UserID</w:t>
+      </w:r>
+      <w:proofErr w:type="spellEnd"/>
+      <w:r>
+        <w:rPr>
+          <w:rFonts w:ascii="Consolas" w:hAnsi="Consolas"/>
+          <w:sz w:val="19"/>
+          <w:szCs w:val="19"/>
+        </w:rPr>
+        <w:t xml:space="preserve"> values from Biometric database to the ‘</w:t>
+      </w:r>
+      <w:proofErr w:type="spellStart"/>
+      <w:r>
+        <w:rPr>
+          <w:rFonts w:ascii="Consolas" w:hAnsi="Consolas"/>
+          <w:sz w:val="19"/>
+          <w:szCs w:val="19"/>
+        </w:rPr>
+        <w:t>EmployeeBiometricID</w:t>
+      </w:r>
+      <w:proofErr w:type="spellEnd"/>
+      <w:r>
+        <w:rPr>
+          <w:rFonts w:ascii="Consolas" w:hAnsi="Consolas"/>
+          <w:sz w:val="19"/>
+          <w:szCs w:val="19"/>
+        </w:rPr>
+        <w:t>’</w:t>
+      </w:r>
+      <w:r>
+        <w:rPr>
+          <w:rFonts w:ascii="Consolas" w:hAnsi="Consolas"/>
+          <w:sz w:val="19"/>
+          <w:szCs w:val="19"/>
+        </w:rPr>
+        <w:t xml:space="preserve"> column.</w:t>
+      </w:r>
+    </w:p>
+    <w:p>
+      <w:pPr>
+        <w:pStyle w:val="NoSpacing"/>
+        <w:numPr>
+          <w:ilvl w:val="0"/>
+          <w:numId w:val="3"/>
+        </w:numPr>
+        <w:rPr>
+          <w:rFonts w:ascii="Consolas" w:hAnsi="Consolas"/>
+          <w:sz w:val="19"/>
+          <w:szCs w:val="19"/>
+        </w:rPr>
+      </w:pPr>
+      <w:r>
+        <w:rPr>
+          <w:rFonts w:ascii="Consolas" w:hAnsi="Consolas"/>
+          <w:sz w:val="19"/>
+          <w:szCs w:val="19"/>
+        </w:rPr>
+        <w:t>Before adding, you may filter your mappings to where ‘</w:t>
+      </w:r>
+      <w:proofErr w:type="spellStart"/>
+      <w:r>
+        <w:rPr>
+          <w:rFonts w:ascii="Consolas" w:hAnsi="Consolas"/>
+          <w:sz w:val="19"/>
+          <w:szCs w:val="19"/>
+        </w:rPr>
+        <w:t>EmployeeTypeID</w:t>
+      </w:r>
+      <w:proofErr w:type="spellEnd"/>
+      <w:r>
+        <w:rPr>
+          <w:rFonts w:ascii="Consolas" w:hAnsi="Consolas"/>
+          <w:sz w:val="19"/>
+          <w:szCs w:val="19"/>
+        </w:rPr>
+        <w:t>’ is ‘Salary’</w:t>
+      </w:r>
+      <w:r>
+        <w:rPr>
+          <w:rFonts w:ascii="Consolas" w:hAnsi="Consolas"/>
+          <w:sz w:val="19"/>
+          <w:szCs w:val="19"/>
+        </w:rPr>
+        <w:t>.</w:t>
+      </w:r>
+    </w:p>
+    <w:p>
+      <w:pPr>
+        <w:rPr>
+          <w:rFonts w:ascii="Consolas" w:hAnsi="Consolas"/>
+          <w:b/>
+          <w:sz w:val="19"/>
+          <w:szCs w:val="19"/>
+        </w:rPr>
+      </w:pPr>
+      <w:r>
+        <w:rPr>
+          <w:rFonts w:ascii="Consolas" w:hAnsi="Consolas"/>
+          <w:b/>
+          <w:sz w:val="19"/>
+          <w:szCs w:val="19"/>
+        </w:rPr>
+        <w:lastRenderedPageBreak/>
+        <w:t>Fourthly</w:t>
+      </w:r>
+      <w:r>
+        <w:rPr>
+          <w:rFonts w:ascii="Consolas" w:hAnsi="Consolas"/>
+          <w:b/>
+          <w:sz w:val="19"/>
+          <w:szCs w:val="19"/>
+        </w:rPr>
+        <w:t xml:space="preserve">: </w:t>
+      </w:r>
+      <w:r>
+        <w:rPr>
+          <w:rFonts w:ascii="Consolas" w:hAnsi="Consolas"/>
+          <w:sz w:val="19"/>
+          <w:szCs w:val="19"/>
+        </w:rPr>
+        <w:t>The token inserted in the token column above is replaced with the default token value in the ‘</w:t>
+      </w:r>
+      <w:r>
+        <w:rPr>
+          <w:rFonts w:ascii="Consolas" w:hAnsi="Consolas"/>
+          <w:sz w:val="19"/>
+          <w:szCs w:val="19"/>
+        </w:rPr>
+        <w:t>Token</w:t>
+      </w:r>
+      <w:r>
+        <w:rPr>
+          <w:rFonts w:ascii="Consolas" w:hAnsi="Consolas"/>
+          <w:sz w:val="19"/>
+          <w:szCs w:val="19"/>
+        </w:rPr>
+        <w:t>.txt’ file</w:t>
       </w:r>
       <w:r>
         <w:rPr>
@@ -782,7 +1163,7 @@
           <w:rFonts w:ascii="Consolas" w:hAnsi="Consolas"/>
           <w:b/>
         </w:rPr>
-        <w:t>Fourthly</w:t>
+        <w:t>Fifthly</w:t>
       </w:r>
       <w:r>
         <w:rPr>
@@ -1051,6 +1432,7 @@
           <w:rFonts w:ascii="Consolas" w:hAnsi="Consolas"/>
           <w:noProof/>
         </w:rPr>
+        <w:lastRenderedPageBreak/>
         <w:drawing>
           <wp:inline distT="0" distB="0" distL="0" distR="0">
             <wp:extent cx="5937358" cy="1190445"/>
@@ -1107,6 +1489,118 @@
 <file path=word/numbering.xml><?xml version="1.0" encoding="utf-8"?>
 <w:numbering xmlns:ve="http://schemas.openxmlformats.org/markup-compatibility/2006" xmlns:o="urn:schemas-microsoft-com:office:office" xmlns:r="http://schemas.openxmlformats.org/officeDocument/2006/relationships" xmlns:m="http://schemas.openxmlformats.org/officeDocument/2006/math" xmlns:v="urn:schemas-microsoft-com:vml" xmlns:wp="http://schemas.openxmlformats.org/drawingml/2006/wordprocessingDrawing" xmlns:w10="urn:schemas-microsoft-com:office:word" xmlns:w="http://schemas.openxmlformats.org/wordprocessingml/2006/main" xmlns:wne="http://schemas.microsoft.com/office/word/2006/wordml">
   <w:abstractNum w:abstractNumId="0">
+    <w:nsid w:val="254513AA"/>
+    <w:multiLevelType w:val="hybridMultilevel"/>
+    <w:tmpl w:val="F564B450"/>
+    <w:lvl w:ilvl="0" w:tplc="B7140E38">
+      <w:numFmt w:val="bullet"/>
+      <w:lvlText w:val="-"/>
+      <w:lvlJc w:val="left"/>
+      <w:pPr>
+        <w:ind w:left="720" w:hanging="360"/>
+      </w:pPr>
+      <w:rPr>
+        <w:rFonts w:ascii="Consolas" w:eastAsiaTheme="minorHAnsi" w:hAnsi="Consolas" w:cstheme="minorBidi" w:hint="default"/>
+      </w:rPr>
+    </w:lvl>
+    <w:lvl w:ilvl="1" w:tplc="04090003" w:tentative="1">
+      <w:start w:val="1"/>
+      <w:numFmt w:val="bullet"/>
+      <w:lvlText w:val="o"/>
+      <w:lvlJc w:val="left"/>
+      <w:pPr>
+        <w:ind w:left="1440" w:hanging="360"/>
+      </w:pPr>
+      <w:rPr>
+        <w:rFonts w:ascii="Courier New" w:hAnsi="Courier New" w:cs="Courier New" w:hint="default"/>
+      </w:rPr>
+    </w:lvl>
+    <w:lvl w:ilvl="2" w:tplc="04090005" w:tentative="1">
+      <w:start w:val="1"/>
+      <w:numFmt w:val="bullet"/>
+      <w:lvlText w:val=""/>
+      <w:lvlJc w:val="left"/>
+      <w:pPr>
+        <w:ind w:left="2160" w:hanging="360"/>
+      </w:pPr>
+      <w:rPr>
+        <w:rFonts w:ascii="Wingdings" w:hAnsi="Wingdings" w:hint="default"/>
+      </w:rPr>
+    </w:lvl>
+    <w:lvl w:ilvl="3" w:tplc="04090001" w:tentative="1">
+      <w:start w:val="1"/>
+      <w:numFmt w:val="bullet"/>
+      <w:lvlText w:val=""/>
+      <w:lvlJc w:val="left"/>
+      <w:pPr>
+        <w:ind w:left="2880" w:hanging="360"/>
+      </w:pPr>
+      <w:rPr>
+        <w:rFonts w:ascii="Symbol" w:hAnsi="Symbol" w:hint="default"/>
+      </w:rPr>
+    </w:lvl>
+    <w:lvl w:ilvl="4" w:tplc="04090003" w:tentative="1">
+      <w:start w:val="1"/>
+      <w:numFmt w:val="bullet"/>
+      <w:lvlText w:val="o"/>
+      <w:lvlJc w:val="left"/>
+      <w:pPr>
+        <w:ind w:left="3600" w:hanging="360"/>
+      </w:pPr>
+      <w:rPr>
+        <w:rFonts w:ascii="Courier New" w:hAnsi="Courier New" w:cs="Courier New" w:hint="default"/>
+      </w:rPr>
+    </w:lvl>
+    <w:lvl w:ilvl="5" w:tplc="04090005" w:tentative="1">
+      <w:start w:val="1"/>
+      <w:numFmt w:val="bullet"/>
+      <w:lvlText w:val=""/>
+      <w:lvlJc w:val="left"/>
+      <w:pPr>
+        <w:ind w:left="4320" w:hanging="360"/>
+      </w:pPr>
+      <w:rPr>
+        <w:rFonts w:ascii="Wingdings" w:hAnsi="Wingdings" w:hint="default"/>
+      </w:rPr>
+    </w:lvl>
+    <w:lvl w:ilvl="6" w:tplc="04090001" w:tentative="1">
+      <w:start w:val="1"/>
+      <w:numFmt w:val="bullet"/>
+      <w:lvlText w:val=""/>
+      <w:lvlJc w:val="left"/>
+      <w:pPr>
+        <w:ind w:left="5040" w:hanging="360"/>
+      </w:pPr>
+      <w:rPr>
+        <w:rFonts w:ascii="Symbol" w:hAnsi="Symbol" w:hint="default"/>
+      </w:rPr>
+    </w:lvl>
+    <w:lvl w:ilvl="7" w:tplc="04090003" w:tentative="1">
+      <w:start w:val="1"/>
+      <w:numFmt w:val="bullet"/>
+      <w:lvlText w:val="o"/>
+      <w:lvlJc w:val="left"/>
+      <w:pPr>
+        <w:ind w:left="5760" w:hanging="360"/>
+      </w:pPr>
+      <w:rPr>
+        <w:rFonts w:ascii="Courier New" w:hAnsi="Courier New" w:cs="Courier New" w:hint="default"/>
+      </w:rPr>
+    </w:lvl>
+    <w:lvl w:ilvl="8" w:tplc="04090005" w:tentative="1">
+      <w:start w:val="1"/>
+      <w:numFmt w:val="bullet"/>
+      <w:lvlText w:val=""/>
+      <w:lvlJc w:val="left"/>
+      <w:pPr>
+        <w:ind w:left="6480" w:hanging="360"/>
+      </w:pPr>
+      <w:rPr>
+        <w:rFonts w:ascii="Wingdings" w:hAnsi="Wingdings" w:hint="default"/>
+      </w:rPr>
+    </w:lvl>
+  </w:abstractNum>
+  <w:abstractNum w:abstractNumId="1">
     <w:nsid w:val="52751361"/>
     <w:multiLevelType w:val="hybridMultilevel"/>
     <w:tmpl w:val="E9D41B76"/>
@@ -1195,7 +1689,125 @@
       </w:pPr>
     </w:lvl>
   </w:abstractNum>
+  <w:abstractNum w:abstractNumId="2">
+    <w:nsid w:val="5FD248ED"/>
+    <w:multiLevelType w:val="hybridMultilevel"/>
+    <w:tmpl w:val="BEAA1306"/>
+    <w:lvl w:ilvl="0" w:tplc="61E624A8">
+      <w:numFmt w:val="bullet"/>
+      <w:lvlText w:val="-"/>
+      <w:lvlJc w:val="left"/>
+      <w:pPr>
+        <w:ind w:left="720" w:hanging="360"/>
+      </w:pPr>
+      <w:rPr>
+        <w:rFonts w:ascii="Consolas" w:eastAsiaTheme="minorHAnsi" w:hAnsi="Consolas" w:cstheme="minorBidi" w:hint="default"/>
+      </w:rPr>
+    </w:lvl>
+    <w:lvl w:ilvl="1" w:tplc="04090003" w:tentative="1">
+      <w:start w:val="1"/>
+      <w:numFmt w:val="bullet"/>
+      <w:lvlText w:val="o"/>
+      <w:lvlJc w:val="left"/>
+      <w:pPr>
+        <w:ind w:left="1440" w:hanging="360"/>
+      </w:pPr>
+      <w:rPr>
+        <w:rFonts w:ascii="Courier New" w:hAnsi="Courier New" w:cs="Courier New" w:hint="default"/>
+      </w:rPr>
+    </w:lvl>
+    <w:lvl w:ilvl="2" w:tplc="04090005" w:tentative="1">
+      <w:start w:val="1"/>
+      <w:numFmt w:val="bullet"/>
+      <w:lvlText w:val=""/>
+      <w:lvlJc w:val="left"/>
+      <w:pPr>
+        <w:ind w:left="2160" w:hanging="360"/>
+      </w:pPr>
+      <w:rPr>
+        <w:rFonts w:ascii="Wingdings" w:hAnsi="Wingdings" w:hint="default"/>
+      </w:rPr>
+    </w:lvl>
+    <w:lvl w:ilvl="3" w:tplc="04090001" w:tentative="1">
+      <w:start w:val="1"/>
+      <w:numFmt w:val="bullet"/>
+      <w:lvlText w:val=""/>
+      <w:lvlJc w:val="left"/>
+      <w:pPr>
+        <w:ind w:left="2880" w:hanging="360"/>
+      </w:pPr>
+      <w:rPr>
+        <w:rFonts w:ascii="Symbol" w:hAnsi="Symbol" w:hint="default"/>
+      </w:rPr>
+    </w:lvl>
+    <w:lvl w:ilvl="4" w:tplc="04090003" w:tentative="1">
+      <w:start w:val="1"/>
+      <w:numFmt w:val="bullet"/>
+      <w:lvlText w:val="o"/>
+      <w:lvlJc w:val="left"/>
+      <w:pPr>
+        <w:ind w:left="3600" w:hanging="360"/>
+      </w:pPr>
+      <w:rPr>
+        <w:rFonts w:ascii="Courier New" w:hAnsi="Courier New" w:cs="Courier New" w:hint="default"/>
+      </w:rPr>
+    </w:lvl>
+    <w:lvl w:ilvl="5" w:tplc="04090005" w:tentative="1">
+      <w:start w:val="1"/>
+      <w:numFmt w:val="bullet"/>
+      <w:lvlText w:val=""/>
+      <w:lvlJc w:val="left"/>
+      <w:pPr>
+        <w:ind w:left="4320" w:hanging="360"/>
+      </w:pPr>
+      <w:rPr>
+        <w:rFonts w:ascii="Wingdings" w:hAnsi="Wingdings" w:hint="default"/>
+      </w:rPr>
+    </w:lvl>
+    <w:lvl w:ilvl="6" w:tplc="04090001" w:tentative="1">
+      <w:start w:val="1"/>
+      <w:numFmt w:val="bullet"/>
+      <w:lvlText w:val=""/>
+      <w:lvlJc w:val="left"/>
+      <w:pPr>
+        <w:ind w:left="5040" w:hanging="360"/>
+      </w:pPr>
+      <w:rPr>
+        <w:rFonts w:ascii="Symbol" w:hAnsi="Symbol" w:hint="default"/>
+      </w:rPr>
+    </w:lvl>
+    <w:lvl w:ilvl="7" w:tplc="04090003" w:tentative="1">
+      <w:start w:val="1"/>
+      <w:numFmt w:val="bullet"/>
+      <w:lvlText w:val="o"/>
+      <w:lvlJc w:val="left"/>
+      <w:pPr>
+        <w:ind w:left="5760" w:hanging="360"/>
+      </w:pPr>
+      <w:rPr>
+        <w:rFonts w:ascii="Courier New" w:hAnsi="Courier New" w:cs="Courier New" w:hint="default"/>
+      </w:rPr>
+    </w:lvl>
+    <w:lvl w:ilvl="8" w:tplc="04090005" w:tentative="1">
+      <w:start w:val="1"/>
+      <w:numFmt w:val="bullet"/>
+      <w:lvlText w:val=""/>
+      <w:lvlJc w:val="left"/>
+      <w:pPr>
+        <w:ind w:left="6480" w:hanging="360"/>
+      </w:pPr>
+      <w:rPr>
+        <w:rFonts w:ascii="Wingdings" w:hAnsi="Wingdings" w:hint="default"/>
+      </w:rPr>
+    </w:lvl>
+  </w:abstractNum>
   <w:num w:numId="1">
+    <w:abstractNumId w:val="1"/>
+  </w:num>
+  <w:num w:numId="2">
+    <w:abstractNumId w:val="2"/>
+  </w:num>
+  <w:num w:numId="3">
     <w:abstractNumId w:val="0"/>
   </w:num>
 </w:numbering>

</xml_diff>